<commit_message>
replace image names, minor re-formatting
</commit_message>
<xml_diff>
--- a/docs/posts/2022-11-06_Visualization-in-Fiji/2022-11-06_Visualization-in-Fiji.docx
+++ b/docs/posts/2022-11-06_Visualization-in-Fiji/2022-11-06_Visualization-in-Fiji.docx
@@ -88,7 +88,7 @@
         </w:p>
       </w:sdtContent>
     </w:sdt>
-    <w:bookmarkStart w:id="35" w:name="selected-visualization-options-in-fiji"/>
+    <w:bookmarkStart w:id="38" w:name="selected-visualization-options-in-fiji"/>
     <w:p>
       <w:pPr>
         <w:pStyle w:val="Heading1"/>
@@ -100,6 +100,14 @@
     <w:p>
       <w:pPr>
         <w:pStyle w:val="FirstParagraph"/>
+      </w:pPr>
+      <w:r>
+        <w:t xml:space="preserve">A curated subset of visualization options within Fiji for labmates.</w:t>
+      </w:r>
+    </w:p>
+    <w:p>
+      <w:pPr>
+        <w:pStyle w:val="BodyText"/>
       </w:pPr>
       <w:r>
         <w:t xml:space="preserve">Example dataset: single-channel z-stack with fluorescently tagged keratin-14</w:t>
@@ -191,50 +199,295 @@
         <w:t xml:space="preserve">Color-coding by depth</w:t>
       </w:r>
     </w:p>
+    <w:bookmarkStart w:id="20" w:name="max-intensity-projection-typical"/>
+    <w:p>
+      <w:pPr>
+        <w:pStyle w:val="Heading2"/>
+      </w:pPr>
+      <w:r>
+        <w:t xml:space="preserve">Max intensity projection (typical)</w:t>
+      </w:r>
+    </w:p>
     <w:p>
       <w:pPr>
         <w:pStyle w:val="FirstParagraph"/>
       </w:pPr>
       <w:r>
-        <w:t xml:space="preserve">Note: This is by no means a complete list of visualization solutions</w:t>
-      </w:r>
-      <w:r>
-        <w:t xml:space="preserve"> </w:t>
-      </w:r>
-      <w:r>
-        <w:t xml:space="preserve">(see</w:t>
-      </w:r>
-      <w:r>
-        <w:t xml:space="preserve"> </w:t>
-      </w:r>
-      <w:hyperlink r:id="rId20">
-        <w:r>
-          <w:rPr>
-            <w:rStyle w:val="Hyperlink"/>
-          </w:rPr>
-          <w:t xml:space="preserve">the official Visualization docs</w:t>
-        </w:r>
-      </w:hyperlink>
-      <w:r>
-        <w:t xml:space="preserve"> </w:t>
-      </w:r>
-      <w:r>
-        <w:t xml:space="preserve">for more)</w:t>
-      </w:r>
-      <w:r>
-        <w:t xml:space="preserve"> </w:t>
-      </w:r>
-      <w:r>
-        <w:t xml:space="preserve">but rather a carefully curated subset for my labmates.</w:t>
-      </w:r>
-    </w:p>
-    <w:bookmarkStart w:id="21" w:name="max-intensity-projection-typical"/>
+        <w:t xml:space="preserve">First, we’ll load a max intensity projection with brightness &amp; contrast settings chosen</w:t>
+      </w:r>
+      <w:r>
+        <w:t xml:space="preserve"> </w:t>
+      </w:r>
+      <w:r>
+        <w:t xml:space="preserve">such that they are pretty much at the min and max values of the image</w:t>
+      </w:r>
+    </w:p>
+    <w:p>
+      <w:pPr>
+        <w:pStyle w:val="SourceCode"/>
+      </w:pPr>
+      <w:r>
+        <w:rPr>
+          <w:rStyle w:val="FunctionTok"/>
+        </w:rPr>
+        <w:t xml:space="preserve">open</w:t>
+      </w:r>
+      <w:r>
+        <w:rPr>
+          <w:rStyle w:val="OperatorTok"/>
+        </w:rPr>
+        <w:t xml:space="preserve">(</w:t>
+      </w:r>
+      <w:r>
+        <w:rPr>
+          <w:rStyle w:val="StringTok"/>
+        </w:rPr>
+        <w:t xml:space="preserve">"C:/Users/will/Documents/2022-11-06_keratin-visualization/MAX_00-keratin-crop_MIP_130_14000.tif"</w:t>
+      </w:r>
+      <w:r>
+        <w:rPr>
+          <w:rStyle w:val="OperatorTok"/>
+        </w:rPr>
+        <w:t xml:space="preserve">);</w:t>
+      </w:r>
+      <w:r>
+        <w:br/>
+      </w:r>
+      <w:r>
+        <w:rPr>
+          <w:rStyle w:val="NormalTok"/>
+        </w:rPr>
+        <w:t xml:space="preserve">orig_name </w:t>
+      </w:r>
+      <w:r>
+        <w:rPr>
+          <w:rStyle w:val="OperatorTok"/>
+        </w:rPr>
+        <w:t xml:space="preserve">=</w:t>
+      </w:r>
+      <w:r>
+        <w:rPr>
+          <w:rStyle w:val="NormalTok"/>
+        </w:rPr>
+        <w:t xml:space="preserve"> </w:t>
+      </w:r>
+      <w:r>
+        <w:rPr>
+          <w:rStyle w:val="FunctionTok"/>
+        </w:rPr>
+        <w:t xml:space="preserve">getTitle</w:t>
+      </w:r>
+      <w:r>
+        <w:rPr>
+          <w:rStyle w:val="OperatorTok"/>
+        </w:rPr>
+        <w:t xml:space="preserve">();</w:t>
+      </w:r>
+      <w:r>
+        <w:br/>
+      </w:r>
+      <w:r>
+        <w:rPr>
+          <w:rStyle w:val="FunctionTok"/>
+        </w:rPr>
+        <w:t xml:space="preserve">setMinAndMax</w:t>
+      </w:r>
+      <w:r>
+        <w:rPr>
+          <w:rStyle w:val="OperatorTok"/>
+        </w:rPr>
+        <w:t xml:space="preserve">(</w:t>
+      </w:r>
+      <w:r>
+        <w:rPr>
+          <w:rStyle w:val="DecValTok"/>
+        </w:rPr>
+        <w:t xml:space="preserve">130</w:t>
+      </w:r>
+      <w:r>
+        <w:rPr>
+          <w:rStyle w:val="OperatorTok"/>
+        </w:rPr>
+        <w:t xml:space="preserve">,</w:t>
+      </w:r>
+      <w:r>
+        <w:rPr>
+          <w:rStyle w:val="NormalTok"/>
+        </w:rPr>
+        <w:t xml:space="preserve"> </w:t>
+      </w:r>
+      <w:r>
+        <w:rPr>
+          <w:rStyle w:val="DecValTok"/>
+        </w:rPr>
+        <w:t xml:space="preserve">14000</w:t>
+      </w:r>
+      <w:r>
+        <w:rPr>
+          <w:rStyle w:val="OperatorTok"/>
+        </w:rPr>
+        <w:t xml:space="preserve">);</w:t>
+      </w:r>
+    </w:p>
+    <w:p>
+      <w:pPr>
+        <w:pStyle w:val="FirstParagraph"/>
+      </w:pPr>
+    </w:p>
+    <w:p>
+      <w:pPr>
+        <w:pStyle w:val="BodyText"/>
+      </w:pPr>
+      <w:r>
+        <w:t xml:space="preserve">This 16-bit image has a fair amount of dynamic range, so it’s tough to</w:t>
+      </w:r>
+      <w:r>
+        <w:t xml:space="preserve"> </w:t>
+      </w:r>
+      <w:r>
+        <w:t xml:space="preserve">make out the fainter keratin filaments.</w:t>
+      </w:r>
+    </w:p>
+    <w:p>
+      <w:pPr>
+        <w:pStyle w:val="BodyText"/>
+      </w:pPr>
+      <w:r>
+        <w:t xml:space="preserve">One common</w:t>
+      </w:r>
+      <w:r>
+        <w:t xml:space="preserve"> </w:t>
+      </w:r>
+      <w:r>
+        <w:t xml:space="preserve">“</w:t>
+      </w:r>
+      <w:r>
+        <w:t xml:space="preserve">solution</w:t>
+      </w:r>
+      <w:r>
+        <w:t xml:space="preserve">”</w:t>
+      </w:r>
+      <w:r>
+        <w:t xml:space="preserve"> </w:t>
+      </w:r>
+      <w:r>
+        <w:t xml:space="preserve">is by reducing the maximum value within the Brightness and Contrast window,</w:t>
+      </w:r>
+      <w:r>
+        <w:t xml:space="preserve"> </w:t>
+      </w:r>
+      <w:r>
+        <w:t xml:space="preserve">but then the brighter structures appear blown out.</w:t>
+      </w:r>
+    </w:p>
+    <w:p>
+      <w:pPr>
+        <w:pStyle w:val="SourceCode"/>
+      </w:pPr>
+      <w:r>
+        <w:rPr>
+          <w:rStyle w:val="FunctionTok"/>
+        </w:rPr>
+        <w:t xml:space="preserve">run</w:t>
+      </w:r>
+      <w:r>
+        <w:rPr>
+          <w:rStyle w:val="OperatorTok"/>
+        </w:rPr>
+        <w:t xml:space="preserve">(</w:t>
+      </w:r>
+      <w:r>
+        <w:rPr>
+          <w:rStyle w:val="StringTok"/>
+        </w:rPr>
+        <w:t xml:space="preserve">"Duplicate..."</w:t>
+      </w:r>
+      <w:r>
+        <w:rPr>
+          <w:rStyle w:val="OperatorTok"/>
+        </w:rPr>
+        <w:t xml:space="preserve">,</w:t>
+      </w:r>
+      <w:r>
+        <w:rPr>
+          <w:rStyle w:val="NormalTok"/>
+        </w:rPr>
+        <w:t xml:space="preserve"> </w:t>
+      </w:r>
+      <w:r>
+        <w:rPr>
+          <w:rStyle w:val="StringTok"/>
+        </w:rPr>
+        <w:t xml:space="preserve">" "</w:t>
+      </w:r>
+      <w:r>
+        <w:rPr>
+          <w:rStyle w:val="OperatorTok"/>
+        </w:rPr>
+        <w:t xml:space="preserve">);</w:t>
+      </w:r>
+      <w:r>
+        <w:br/>
+      </w:r>
+      <w:r>
+        <w:rPr>
+          <w:rStyle w:val="FunctionTok"/>
+        </w:rPr>
+        <w:t xml:space="preserve">setMinAndMax</w:t>
+      </w:r>
+      <w:r>
+        <w:rPr>
+          <w:rStyle w:val="OperatorTok"/>
+        </w:rPr>
+        <w:t xml:space="preserve">(</w:t>
+      </w:r>
+      <w:r>
+        <w:rPr>
+          <w:rStyle w:val="DecValTok"/>
+        </w:rPr>
+        <w:t xml:space="preserve">130</w:t>
+      </w:r>
+      <w:r>
+        <w:rPr>
+          <w:rStyle w:val="OperatorTok"/>
+        </w:rPr>
+        <w:t xml:space="preserve">,</w:t>
+      </w:r>
+      <w:r>
+        <w:rPr>
+          <w:rStyle w:val="NormalTok"/>
+        </w:rPr>
+        <w:t xml:space="preserve"> </w:t>
+      </w:r>
+      <w:r>
+        <w:rPr>
+          <w:rStyle w:val="DecValTok"/>
+        </w:rPr>
+        <w:t xml:space="preserve">3100</w:t>
+      </w:r>
+      <w:r>
+        <w:rPr>
+          <w:rStyle w:val="OperatorTok"/>
+        </w:rPr>
+        <w:t xml:space="preserve">);</w:t>
+      </w:r>
+      <w:r>
+        <w:br/>
+      </w:r>
+    </w:p>
+    <w:p>
+      <w:pPr>
+        <w:pStyle w:val="FirstParagraph"/>
+      </w:pPr>
+    </w:p>
+    <w:bookmarkEnd w:id="20"/>
+    <w:bookmarkStart w:id="27" w:name="adjusting-gamma-via-a-look-up-table-lut"/>
     <w:p>
       <w:pPr>
         <w:pStyle w:val="Heading2"/>
       </w:pPr>
       <w:r>
-        <w:t xml:space="preserve">Max intensity projection (typical)</w:t>
+        <w:t xml:space="preserve">Adjusting gamma via a look-up table (LUT)</w:t>
       </w:r>
     </w:p>
     <w:p>
@@ -242,13 +495,47 @@
         <w:pStyle w:val="FirstParagraph"/>
       </w:pPr>
       <w:r>
-        <w:t xml:space="preserve">First, we’ll load a max intensity projection with brightness &amp; contrast settings chosen</w:t>
-      </w:r>
-      <w:r>
-        <w:t xml:space="preserve"> </w:t>
-      </w:r>
-      <w:r>
-        <w:t xml:space="preserve">such that they are pretty much at the min and max values of the image</w:t>
+        <w:t xml:space="preserve">A better solution is to use gamma</w:t>
+      </w:r>
+      <w:r>
+        <w:rPr>
+          <w:rStyle w:val="FootnoteReference"/>
+        </w:rPr>
+        <w:footnoteReference w:id="21"/>
+      </w:r>
+      <w:r>
+        <w:t xml:space="preserve"> </w:t>
+      </w:r>
+      <w:r>
+        <w:t xml:space="preserve">for adjusting the LUT.</w:t>
+      </w:r>
+    </w:p>
+    <w:p>
+      <w:pPr>
+        <w:pStyle w:val="BodyText"/>
+      </w:pPr>
+      <w:r>
+        <w:t xml:space="preserve">Let’s make use of LUTs</w:t>
+      </w:r>
+      <w:r>
+        <w:rPr>
+          <w:rStyle w:val="FootnoteReference"/>
+        </w:rPr>
+        <w:footnoteReference w:id="24"/>
+      </w:r>
+      <w:r>
+        <w:t xml:space="preserve"> </w:t>
+      </w:r>
+      <w:r>
+        <w:t xml:space="preserve">that incorporate different gamma values.</w:t>
+      </w:r>
+    </w:p>
+    <w:p>
+      <w:pPr>
+        <w:pStyle w:val="BodyText"/>
+      </w:pPr>
+      <w:r>
+        <w:t xml:space="preserve">From left to right: gamma = 0.25, 0.50, 0.75</w:t>
       </w:r>
     </w:p>
     <w:p>
@@ -259,7 +546,7 @@
         <w:rPr>
           <w:rStyle w:val="FunctionTok"/>
         </w:rPr>
-        <w:t xml:space="preserve">open</w:t>
+        <w:t xml:space="preserve">setMinAndMax</w:t>
       </w:r>
       <w:r>
         <w:rPr>
@@ -269,9 +556,198 @@
       </w:r>
       <w:r>
         <w:rPr>
+          <w:rStyle w:val="DecValTok"/>
+        </w:rPr>
+        <w:t xml:space="preserve">130</w:t>
+      </w:r>
+      <w:r>
+        <w:rPr>
+          <w:rStyle w:val="OperatorTok"/>
+        </w:rPr>
+        <w:t xml:space="preserve">,</w:t>
+      </w:r>
+      <w:r>
+        <w:rPr>
+          <w:rStyle w:val="NormalTok"/>
+        </w:rPr>
+        <w:t xml:space="preserve"> </w:t>
+      </w:r>
+      <w:r>
+        <w:rPr>
+          <w:rStyle w:val="DecValTok"/>
+        </w:rPr>
+        <w:t xml:space="preserve">14000</w:t>
+      </w:r>
+      <w:r>
+        <w:rPr>
+          <w:rStyle w:val="OperatorTok"/>
+        </w:rPr>
+        <w:t xml:space="preserve">);</w:t>
+      </w:r>
+      <w:r>
+        <w:br/>
+      </w:r>
+      <w:r>
+        <w:br/>
+      </w:r>
+      <w:r>
+        <w:rPr>
+          <w:rStyle w:val="ControlFlowTok"/>
+        </w:rPr>
+        <w:t xml:space="preserve">for</w:t>
+      </w:r>
+      <w:r>
+        <w:rPr>
+          <w:rStyle w:val="NormalTok"/>
+        </w:rPr>
+        <w:t xml:space="preserve"> </w:t>
+      </w:r>
+      <w:r>
+        <w:rPr>
+          <w:rStyle w:val="OperatorTok"/>
+        </w:rPr>
+        <w:t xml:space="preserve">(</w:t>
+      </w:r>
+      <w:r>
+        <w:rPr>
+          <w:rStyle w:val="NormalTok"/>
+        </w:rPr>
+        <w:t xml:space="preserve">i </w:t>
+      </w:r>
+      <w:r>
+        <w:rPr>
+          <w:rStyle w:val="OperatorTok"/>
+        </w:rPr>
+        <w:t xml:space="preserve">=</w:t>
+      </w:r>
+      <w:r>
+        <w:rPr>
+          <w:rStyle w:val="NormalTok"/>
+        </w:rPr>
+        <w:t xml:space="preserve"> </w:t>
+      </w:r>
+      <w:r>
+        <w:rPr>
+          <w:rStyle w:val="DecValTok"/>
+        </w:rPr>
+        <w:t xml:space="preserve">25</w:t>
+      </w:r>
+      <w:r>
+        <w:rPr>
+          <w:rStyle w:val="OperatorTok"/>
+        </w:rPr>
+        <w:t xml:space="preserve">;</w:t>
+      </w:r>
+      <w:r>
+        <w:rPr>
+          <w:rStyle w:val="NormalTok"/>
+        </w:rPr>
+        <w:t xml:space="preserve"> i </w:t>
+      </w:r>
+      <w:r>
+        <w:rPr>
+          <w:rStyle w:val="OperatorTok"/>
+        </w:rPr>
+        <w:t xml:space="preserve">&lt;</w:t>
+      </w:r>
+      <w:r>
+        <w:rPr>
+          <w:rStyle w:val="NormalTok"/>
+        </w:rPr>
+        <w:t xml:space="preserve"> </w:t>
+      </w:r>
+      <w:r>
+        <w:rPr>
+          <w:rStyle w:val="DecValTok"/>
+        </w:rPr>
+        <w:t xml:space="preserve">100</w:t>
+      </w:r>
+      <w:r>
+        <w:rPr>
+          <w:rStyle w:val="OperatorTok"/>
+        </w:rPr>
+        <w:t xml:space="preserve">;</w:t>
+      </w:r>
+      <w:r>
+        <w:rPr>
+          <w:rStyle w:val="NormalTok"/>
+        </w:rPr>
+        <w:t xml:space="preserve">i</w:t>
+      </w:r>
+      <w:r>
+        <w:rPr>
+          <w:rStyle w:val="OperatorTok"/>
+        </w:rPr>
+        <w:t xml:space="preserve">=</w:t>
+      </w:r>
+      <w:r>
+        <w:rPr>
+          <w:rStyle w:val="NormalTok"/>
+        </w:rPr>
+        <w:t xml:space="preserve">i</w:t>
+      </w:r>
+      <w:r>
+        <w:rPr>
+          <w:rStyle w:val="OperatorTok"/>
+        </w:rPr>
+        <w:t xml:space="preserve">+</w:t>
+      </w:r>
+      <w:r>
+        <w:rPr>
+          <w:rStyle w:val="DecValTok"/>
+        </w:rPr>
+        <w:t xml:space="preserve">25</w:t>
+      </w:r>
+      <w:r>
+        <w:rPr>
+          <w:rStyle w:val="OperatorTok"/>
+        </w:rPr>
+        <w:t xml:space="preserve">){</w:t>
+      </w:r>
+      <w:r>
+        <w:br/>
+      </w:r>
+      <w:r>
+        <w:rPr>
+          <w:rStyle w:val="NormalTok"/>
+        </w:rPr>
+        <w:t xml:space="preserve">    </w:t>
+      </w:r>
+      <w:r>
+        <w:rPr>
+          <w:rStyle w:val="FunctionTok"/>
+        </w:rPr>
+        <w:t xml:space="preserve">run</w:t>
+      </w:r>
+      <w:r>
+        <w:rPr>
+          <w:rStyle w:val="OperatorTok"/>
+        </w:rPr>
+        <w:t xml:space="preserve">(</w:t>
+      </w:r>
+      <w:r>
+        <w:rPr>
           <w:rStyle w:val="StringTok"/>
         </w:rPr>
-        <w:t xml:space="preserve">"C:/Users/will/Documents/2022-11-06_keratin-visualization/MAX_00-keratin-crop_MIP_130_14000.tif"</w:t>
+        <w:t xml:space="preserve">"Duplicate..."</w:t>
+      </w:r>
+      <w:r>
+        <w:rPr>
+          <w:rStyle w:val="OperatorTok"/>
+        </w:rPr>
+        <w:t xml:space="preserve">,</w:t>
+      </w:r>
+      <w:r>
+        <w:rPr>
+          <w:rStyle w:val="NormalTok"/>
+        </w:rPr>
+        <w:t xml:space="preserve"> </w:t>
+      </w:r>
+      <w:r>
+        <w:rPr>
+          <w:rStyle w:val="StringTok"/>
+        </w:rPr>
+        <w:t xml:space="preserve">" "</w:t>
       </w:r>
       <w:r>
         <w:rPr>
@@ -286,13 +762,25 @@
         <w:rPr>
           <w:rStyle w:val="NormalTok"/>
         </w:rPr>
-        <w:t xml:space="preserve">orig_name </w:t>
-      </w:r>
-      <w:r>
-        <w:rPr>
-          <w:rStyle w:val="OperatorTok"/>
-        </w:rPr>
-        <w:t xml:space="preserve">=</w:t>
+        <w:t xml:space="preserve">    </w:t>
+      </w:r>
+      <w:r>
+        <w:rPr>
+          <w:rStyle w:val="FunctionTok"/>
+        </w:rPr>
+        <w:t xml:space="preserve">run</w:t>
+      </w:r>
+      <w:r>
+        <w:rPr>
+          <w:rStyle w:val="OperatorTok"/>
+        </w:rPr>
+        <w:t xml:space="preserve">(</w:t>
+      </w:r>
+      <w:r>
+        <w:rPr>
+          <w:rStyle w:val="StringTok"/>
+        </w:rPr>
+        <w:t xml:space="preserve">"JDM Grays g=0."</w:t>
       </w:r>
       <w:r>
         <w:rPr>
@@ -302,655 +790,90 @@
       </w:r>
       <w:r>
         <w:rPr>
-          <w:rStyle w:val="FunctionTok"/>
-        </w:rPr>
-        <w:t xml:space="preserve">getTitle</w:t>
-      </w:r>
-      <w:r>
-        <w:rPr>
-          <w:rStyle w:val="OperatorTok"/>
-        </w:rPr>
-        <w:t xml:space="preserve">();</w:t>
+          <w:rStyle w:val="OperatorTok"/>
+        </w:rPr>
+        <w:t xml:space="preserve">+</w:t>
+      </w:r>
+      <w:r>
+        <w:rPr>
+          <w:rStyle w:val="NormalTok"/>
+        </w:rPr>
+        <w:t xml:space="preserve"> i </w:t>
+      </w:r>
+      <w:r>
+        <w:rPr>
+          <w:rStyle w:val="OperatorTok"/>
+        </w:rPr>
+        <w:t xml:space="preserve">+</w:t>
+      </w:r>
+      <w:r>
+        <w:rPr>
+          <w:rStyle w:val="NormalTok"/>
+        </w:rPr>
+        <w:t xml:space="preserve"> </w:t>
+      </w:r>
+      <w:r>
+        <w:rPr>
+          <w:rStyle w:val="StringTok"/>
+        </w:rPr>
+        <w:t xml:space="preserve">" "</w:t>
+      </w:r>
+      <w:r>
+        <w:rPr>
+          <w:rStyle w:val="OperatorTok"/>
+        </w:rPr>
+        <w:t xml:space="preserve">);</w:t>
       </w:r>
       <w:r>
         <w:br/>
       </w:r>
       <w:r>
         <w:rPr>
-          <w:rStyle w:val="FunctionTok"/>
-        </w:rPr>
-        <w:t xml:space="preserve">setMinAndMax</w:t>
-      </w:r>
-      <w:r>
-        <w:rPr>
-          <w:rStyle w:val="OperatorTok"/>
-        </w:rPr>
-        <w:t xml:space="preserve">(</w:t>
-      </w:r>
-      <w:r>
-        <w:rPr>
-          <w:rStyle w:val="DecValTok"/>
-        </w:rPr>
-        <w:t xml:space="preserve">130</w:t>
-      </w:r>
-      <w:r>
-        <w:rPr>
-          <w:rStyle w:val="OperatorTok"/>
-        </w:rPr>
-        <w:t xml:space="preserve">,</w:t>
-      </w:r>
-      <w:r>
-        <w:rPr>
-          <w:rStyle w:val="NormalTok"/>
-        </w:rPr>
-        <w:t xml:space="preserve"> </w:t>
-      </w:r>
-      <w:r>
-        <w:rPr>
-          <w:rStyle w:val="DecValTok"/>
-        </w:rPr>
-        <w:t xml:space="preserve">14000</w:t>
-      </w:r>
-      <w:r>
-        <w:rPr>
-          <w:rStyle w:val="OperatorTok"/>
-        </w:rPr>
-        <w:t xml:space="preserve">);</w:t>
+          <w:rStyle w:val="OperatorTok"/>
+        </w:rPr>
+        <w:t xml:space="preserve">}</w:t>
       </w:r>
     </w:p>
     <w:p>
       <w:pPr>
         <w:pStyle w:val="FirstParagraph"/>
       </w:pPr>
+      <w:r>
+        <w:t xml:space="preserve"> </w:t>
+      </w:r>
+      <w:r>
+        <w:t xml:space="preserve"> </w:t>
+      </w:r>
+    </w:p>
+    <w:bookmarkEnd w:id="27"/>
+    <w:bookmarkStart w:id="30" w:name="Xf1a3ef0fb3a49ddafb5358693c3e517771e69ba"/>
+    <w:p>
+      <w:pPr>
+        <w:pStyle w:val="Heading2"/>
+      </w:pPr>
+      <w:r>
+        <w:t xml:space="preserve">Adjusting gamma using Visualization Toolset</w:t>
+      </w:r>
+    </w:p>
+    <w:p>
+      <w:pPr>
+        <w:pStyle w:val="FirstParagraph"/>
+      </w:pPr>
+      <w:r>
+        <w:t xml:space="preserve">However, what if you want a gamma of 0.6?</w:t>
+      </w:r>
     </w:p>
     <w:p>
       <w:pPr>
         <w:pStyle w:val="BodyText"/>
       </w:pPr>
       <w:r>
-        <w:t xml:space="preserve">This 16-bit image has a fair amount of dynamic range, so it’s tough to</w:t>
-      </w:r>
-      <w:r>
-        <w:t xml:space="preserve"> </w:t>
-      </w:r>
-      <w:r>
-        <w:t xml:space="preserve">make out the fainter keratin filaments.</w:t>
-      </w:r>
-    </w:p>
-    <w:p>
-      <w:pPr>
-        <w:pStyle w:val="BodyText"/>
-      </w:pPr>
-      <w:r>
-        <w:t xml:space="preserve">One common</w:t>
-      </w:r>
-      <w:r>
-        <w:t xml:space="preserve"> </w:t>
-      </w:r>
-      <w:r>
-        <w:t xml:space="preserve">“</w:t>
-      </w:r>
-      <w:r>
-        <w:t xml:space="preserve">solution</w:t>
-      </w:r>
-      <w:r>
-        <w:t xml:space="preserve">”</w:t>
-      </w:r>
-      <w:r>
-        <w:t xml:space="preserve"> </w:t>
-      </w:r>
-      <w:r>
-        <w:t xml:space="preserve">is by reducing the maximum value within the Brightness and Contrast window,</w:t>
-      </w:r>
-      <w:r>
-        <w:t xml:space="preserve"> </w:t>
-      </w:r>
-      <w:r>
-        <w:t xml:space="preserve">but then the brighter structures appear blown out.</w:t>
-      </w:r>
-    </w:p>
-    <w:p>
-      <w:pPr>
-        <w:pStyle w:val="SourceCode"/>
-      </w:pPr>
-      <w:r>
-        <w:rPr>
-          <w:rStyle w:val="FunctionTok"/>
-        </w:rPr>
-        <w:t xml:space="preserve">run</w:t>
-      </w:r>
-      <w:r>
-        <w:rPr>
-          <w:rStyle w:val="OperatorTok"/>
-        </w:rPr>
-        <w:t xml:space="preserve">(</w:t>
-      </w:r>
-      <w:r>
-        <w:rPr>
-          <w:rStyle w:val="StringTok"/>
-        </w:rPr>
-        <w:t xml:space="preserve">"Duplicate..."</w:t>
-      </w:r>
-      <w:r>
-        <w:rPr>
-          <w:rStyle w:val="OperatorTok"/>
-        </w:rPr>
-        <w:t xml:space="preserve">,</w:t>
-      </w:r>
-      <w:r>
-        <w:rPr>
-          <w:rStyle w:val="NormalTok"/>
-        </w:rPr>
-        <w:t xml:space="preserve"> </w:t>
-      </w:r>
-      <w:r>
-        <w:rPr>
-          <w:rStyle w:val="StringTok"/>
-        </w:rPr>
-        <w:t xml:space="preserve">" "</w:t>
-      </w:r>
-      <w:r>
-        <w:rPr>
-          <w:rStyle w:val="OperatorTok"/>
-        </w:rPr>
-        <w:t xml:space="preserve">);</w:t>
-      </w:r>
-      <w:r>
-        <w:br/>
-      </w:r>
-      <w:r>
-        <w:rPr>
-          <w:rStyle w:val="FunctionTok"/>
-        </w:rPr>
-        <w:t xml:space="preserve">setMinAndMax</w:t>
-      </w:r>
-      <w:r>
-        <w:rPr>
-          <w:rStyle w:val="OperatorTok"/>
-        </w:rPr>
-        <w:t xml:space="preserve">(</w:t>
-      </w:r>
-      <w:r>
-        <w:rPr>
-          <w:rStyle w:val="DecValTok"/>
-        </w:rPr>
-        <w:t xml:space="preserve">130</w:t>
-      </w:r>
-      <w:r>
-        <w:rPr>
-          <w:rStyle w:val="OperatorTok"/>
-        </w:rPr>
-        <w:t xml:space="preserve">,</w:t>
-      </w:r>
-      <w:r>
-        <w:rPr>
-          <w:rStyle w:val="NormalTok"/>
-        </w:rPr>
-        <w:t xml:space="preserve"> </w:t>
-      </w:r>
-      <w:r>
-        <w:rPr>
-          <w:rStyle w:val="DecValTok"/>
-        </w:rPr>
-        <w:t xml:space="preserve">3100</w:t>
-      </w:r>
-      <w:r>
-        <w:rPr>
-          <w:rStyle w:val="OperatorTok"/>
-        </w:rPr>
-        <w:t xml:space="preserve">);</w:t>
-      </w:r>
-      <w:r>
-        <w:br/>
-      </w:r>
-    </w:p>
-    <w:p>
-      <w:pPr>
-        <w:pStyle w:val="FirstParagraph"/>
-      </w:pPr>
-    </w:p>
-    <w:bookmarkEnd w:id="21"/>
-    <w:bookmarkStart w:id="24" w:name="adjusting-gamma-via-a-look-up-table-lut"/>
-    <w:p>
-      <w:pPr>
-        <w:pStyle w:val="Heading2"/>
-      </w:pPr>
-      <w:r>
-        <w:t xml:space="preserve">Adjusting gamma via a look-up table (LUT)</w:t>
-      </w:r>
-    </w:p>
-    <w:p>
-      <w:pPr>
-        <w:pStyle w:val="FirstParagraph"/>
-      </w:pPr>
-      <w:r>
-        <w:t xml:space="preserve">A better solution is to use gamma for adjusting the LUT.</w:t>
-      </w:r>
-      <w:r>
-        <w:t xml:space="preserve"> </w:t>
-      </w:r>
-      <w:r>
-        <w:t xml:space="preserve">See</w:t>
-      </w:r>
-      <w:r>
-        <w:t xml:space="preserve"> </w:t>
-      </w:r>
-      <w:hyperlink r:id="rId22">
-        <w:r>
-          <w:rPr>
-            <w:rStyle w:val="Hyperlink"/>
-          </w:rPr>
-          <w:t xml:space="preserve">here</w:t>
-        </w:r>
-      </w:hyperlink>
-      <w:r>
-        <w:t xml:space="preserve"> </w:t>
-      </w:r>
-      <w:r>
-        <w:t xml:space="preserve">for a nice tweetorial on gamma by</w:t>
-      </w:r>
-      <w:r>
-        <w:t xml:space="preserve"> </w:t>
-      </w:r>
-      <w:hyperlink r:id="rId23">
-        <w:r>
-          <w:rPr>
-            <w:rStyle w:val="Hyperlink"/>
-          </w:rPr>
-          <w:t xml:space="preserve">@loicaroyer</w:t>
-        </w:r>
-      </w:hyperlink>
-    </w:p>
-    <w:p>
-      <w:pPr>
-        <w:pStyle w:val="BodyText"/>
-      </w:pPr>
-      <w:r>
-        <w:t xml:space="preserve">Let’s make use of LUTs that incorporate different gamma values.</w:t>
-      </w:r>
-    </w:p>
-    <w:p>
-      <w:pPr>
-        <w:pStyle w:val="BodyText"/>
-      </w:pPr>
-      <w:r>
-        <w:t xml:space="preserve">(Thanks to</w:t>
-      </w:r>
-      <w:r>
-        <w:t xml:space="preserve"> </w:t>
-      </w:r>
-      <w:r>
-        <w:rPr>
-          <w:rStyle w:val="VerbatimChar"/>
-        </w:rPr>
-        <w:t xml:space="preserve">JDM_LUTs</w:t>
-      </w:r>
-      <w:r>
-        <w:t xml:space="preserve"> </w:t>
-      </w:r>
-      <w:r>
-        <w:t xml:space="preserve">and</w:t>
-      </w:r>
-      <w:r>
-        <w:t xml:space="preserve"> </w:t>
-      </w:r>
-      <w:r>
-        <w:rPr>
-          <w:rStyle w:val="VerbatimChar"/>
-        </w:rPr>
-        <w:t xml:space="preserve">NeuroCyto_LUTs</w:t>
-      </w:r>
-      <w:r>
-        <w:t xml:space="preserve">)</w:t>
-      </w:r>
-    </w:p>
-    <w:p>
-      <w:pPr>
-        <w:pStyle w:val="BodyText"/>
-      </w:pPr>
-      <w:r>
-        <w:t xml:space="preserve">From left to right: gamma = 0.25, 0.50, 0.75</w:t>
-      </w:r>
-    </w:p>
-    <w:p>
-      <w:pPr>
-        <w:pStyle w:val="SourceCode"/>
-      </w:pPr>
-      <w:r>
-        <w:rPr>
-          <w:rStyle w:val="FunctionTok"/>
-        </w:rPr>
-        <w:t xml:space="preserve">setMinAndMax</w:t>
-      </w:r>
-      <w:r>
-        <w:rPr>
-          <w:rStyle w:val="OperatorTok"/>
-        </w:rPr>
-        <w:t xml:space="preserve">(</w:t>
-      </w:r>
-      <w:r>
-        <w:rPr>
-          <w:rStyle w:val="DecValTok"/>
-        </w:rPr>
-        <w:t xml:space="preserve">130</w:t>
-      </w:r>
-      <w:r>
-        <w:rPr>
-          <w:rStyle w:val="OperatorTok"/>
-        </w:rPr>
-        <w:t xml:space="preserve">,</w:t>
-      </w:r>
-      <w:r>
-        <w:rPr>
-          <w:rStyle w:val="NormalTok"/>
-        </w:rPr>
-        <w:t xml:space="preserve"> </w:t>
-      </w:r>
-      <w:r>
-        <w:rPr>
-          <w:rStyle w:val="DecValTok"/>
-        </w:rPr>
-        <w:t xml:space="preserve">14000</w:t>
-      </w:r>
-      <w:r>
-        <w:rPr>
-          <w:rStyle w:val="OperatorTok"/>
-        </w:rPr>
-        <w:t xml:space="preserve">);</w:t>
-      </w:r>
-      <w:r>
-        <w:br/>
-      </w:r>
-      <w:r>
-        <w:br/>
-      </w:r>
-      <w:r>
-        <w:rPr>
-          <w:rStyle w:val="ControlFlowTok"/>
-        </w:rPr>
-        <w:t xml:space="preserve">for</w:t>
-      </w:r>
-      <w:r>
-        <w:rPr>
-          <w:rStyle w:val="NormalTok"/>
-        </w:rPr>
-        <w:t xml:space="preserve"> </w:t>
-      </w:r>
-      <w:r>
-        <w:rPr>
-          <w:rStyle w:val="OperatorTok"/>
-        </w:rPr>
-        <w:t xml:space="preserve">(</w:t>
-      </w:r>
-      <w:r>
-        <w:rPr>
-          <w:rStyle w:val="NormalTok"/>
-        </w:rPr>
-        <w:t xml:space="preserve">i </w:t>
-      </w:r>
-      <w:r>
-        <w:rPr>
-          <w:rStyle w:val="OperatorTok"/>
-        </w:rPr>
-        <w:t xml:space="preserve">=</w:t>
-      </w:r>
-      <w:r>
-        <w:rPr>
-          <w:rStyle w:val="NormalTok"/>
-        </w:rPr>
-        <w:t xml:space="preserve"> </w:t>
-      </w:r>
-      <w:r>
-        <w:rPr>
-          <w:rStyle w:val="DecValTok"/>
-        </w:rPr>
-        <w:t xml:space="preserve">25</w:t>
-      </w:r>
-      <w:r>
-        <w:rPr>
-          <w:rStyle w:val="OperatorTok"/>
-        </w:rPr>
-        <w:t xml:space="preserve">;</w:t>
-      </w:r>
-      <w:r>
-        <w:rPr>
-          <w:rStyle w:val="NormalTok"/>
-        </w:rPr>
-        <w:t xml:space="preserve"> i </w:t>
-      </w:r>
-      <w:r>
-        <w:rPr>
-          <w:rStyle w:val="OperatorTok"/>
-        </w:rPr>
-        <w:t xml:space="preserve">&lt;</w:t>
-      </w:r>
-      <w:r>
-        <w:rPr>
-          <w:rStyle w:val="NormalTok"/>
-        </w:rPr>
-        <w:t xml:space="preserve"> </w:t>
-      </w:r>
-      <w:r>
-        <w:rPr>
-          <w:rStyle w:val="DecValTok"/>
-        </w:rPr>
-        <w:t xml:space="preserve">100</w:t>
-      </w:r>
-      <w:r>
-        <w:rPr>
-          <w:rStyle w:val="OperatorTok"/>
-        </w:rPr>
-        <w:t xml:space="preserve">;</w:t>
-      </w:r>
-      <w:r>
-        <w:rPr>
-          <w:rStyle w:val="NormalTok"/>
-        </w:rPr>
-        <w:t xml:space="preserve">i</w:t>
-      </w:r>
-      <w:r>
-        <w:rPr>
-          <w:rStyle w:val="OperatorTok"/>
-        </w:rPr>
-        <w:t xml:space="preserve">=</w:t>
-      </w:r>
-      <w:r>
-        <w:rPr>
-          <w:rStyle w:val="NormalTok"/>
-        </w:rPr>
-        <w:t xml:space="preserve">i</w:t>
-      </w:r>
-      <w:r>
-        <w:rPr>
-          <w:rStyle w:val="OperatorTok"/>
-        </w:rPr>
-        <w:t xml:space="preserve">+</w:t>
-      </w:r>
-      <w:r>
-        <w:rPr>
-          <w:rStyle w:val="DecValTok"/>
-        </w:rPr>
-        <w:t xml:space="preserve">25</w:t>
-      </w:r>
-      <w:r>
-        <w:rPr>
-          <w:rStyle w:val="OperatorTok"/>
-        </w:rPr>
-        <w:t xml:space="preserve">){</w:t>
-      </w:r>
-      <w:r>
-        <w:br/>
-      </w:r>
-      <w:r>
-        <w:rPr>
-          <w:rStyle w:val="NormalTok"/>
-        </w:rPr>
-        <w:t xml:space="preserve">    </w:t>
-      </w:r>
-      <w:r>
-        <w:rPr>
-          <w:rStyle w:val="FunctionTok"/>
-        </w:rPr>
-        <w:t xml:space="preserve">run</w:t>
-      </w:r>
-      <w:r>
-        <w:rPr>
-          <w:rStyle w:val="OperatorTok"/>
-        </w:rPr>
-        <w:t xml:space="preserve">(</w:t>
-      </w:r>
-      <w:r>
-        <w:rPr>
-          <w:rStyle w:val="StringTok"/>
-        </w:rPr>
-        <w:t xml:space="preserve">"Duplicate..."</w:t>
-      </w:r>
-      <w:r>
-        <w:rPr>
-          <w:rStyle w:val="OperatorTok"/>
-        </w:rPr>
-        <w:t xml:space="preserve">,</w:t>
-      </w:r>
-      <w:r>
-        <w:rPr>
-          <w:rStyle w:val="NormalTok"/>
-        </w:rPr>
-        <w:t xml:space="preserve"> </w:t>
-      </w:r>
-      <w:r>
-        <w:rPr>
-          <w:rStyle w:val="StringTok"/>
-        </w:rPr>
-        <w:t xml:space="preserve">" "</w:t>
-      </w:r>
-      <w:r>
-        <w:rPr>
-          <w:rStyle w:val="OperatorTok"/>
-        </w:rPr>
-        <w:t xml:space="preserve">);</w:t>
-      </w:r>
-      <w:r>
-        <w:br/>
-      </w:r>
-      <w:r>
-        <w:rPr>
-          <w:rStyle w:val="NormalTok"/>
-        </w:rPr>
-        <w:t xml:space="preserve">    </w:t>
-      </w:r>
-      <w:r>
-        <w:rPr>
-          <w:rStyle w:val="FunctionTok"/>
-        </w:rPr>
-        <w:t xml:space="preserve">run</w:t>
-      </w:r>
-      <w:r>
-        <w:rPr>
-          <w:rStyle w:val="OperatorTok"/>
-        </w:rPr>
-        <w:t xml:space="preserve">(</w:t>
-      </w:r>
-      <w:r>
-        <w:rPr>
-          <w:rStyle w:val="StringTok"/>
-        </w:rPr>
-        <w:t xml:space="preserve">"JDM Grays g=0."</w:t>
-      </w:r>
-      <w:r>
-        <w:rPr>
-          <w:rStyle w:val="NormalTok"/>
-        </w:rPr>
-        <w:t xml:space="preserve"> </w:t>
-      </w:r>
-      <w:r>
-        <w:rPr>
-          <w:rStyle w:val="OperatorTok"/>
-        </w:rPr>
-        <w:t xml:space="preserve">+</w:t>
-      </w:r>
-      <w:r>
-        <w:rPr>
-          <w:rStyle w:val="NormalTok"/>
-        </w:rPr>
-        <w:t xml:space="preserve"> i </w:t>
-      </w:r>
-      <w:r>
-        <w:rPr>
-          <w:rStyle w:val="OperatorTok"/>
-        </w:rPr>
-        <w:t xml:space="preserve">+</w:t>
-      </w:r>
-      <w:r>
-        <w:rPr>
-          <w:rStyle w:val="NormalTok"/>
-        </w:rPr>
-        <w:t xml:space="preserve"> </w:t>
-      </w:r>
-      <w:r>
-        <w:rPr>
-          <w:rStyle w:val="StringTok"/>
-        </w:rPr>
-        <w:t xml:space="preserve">" "</w:t>
-      </w:r>
-      <w:r>
-        <w:rPr>
-          <w:rStyle w:val="OperatorTok"/>
-        </w:rPr>
-        <w:t xml:space="preserve">);</w:t>
-      </w:r>
-      <w:r>
-        <w:br/>
-      </w:r>
-      <w:r>
-        <w:rPr>
-          <w:rStyle w:val="OperatorTok"/>
-        </w:rPr>
-        <w:t xml:space="preserve">}</w:t>
-      </w:r>
-    </w:p>
-    <w:p>
-      <w:pPr>
-        <w:pStyle w:val="FirstParagraph"/>
-      </w:pPr>
-      <w:r>
-        <w:t xml:space="preserve"> </w:t>
-      </w:r>
-      <w:r>
-        <w:t xml:space="preserve"> </w:t>
-      </w:r>
-      <w:r>
-        <w:t xml:space="preserve"> </w:t>
-      </w:r>
-    </w:p>
-    <w:bookmarkEnd w:id="24"/>
-    <w:bookmarkStart w:id="27" w:name="Xf1a3ef0fb3a49ddafb5358693c3e517771e69ba"/>
-    <w:p>
-      <w:pPr>
-        <w:pStyle w:val="Heading2"/>
-      </w:pPr>
-      <w:r>
-        <w:t xml:space="preserve">Adjusting gamma using Visualization Toolset</w:t>
-      </w:r>
-    </w:p>
-    <w:p>
-      <w:pPr>
-        <w:pStyle w:val="FirstParagraph"/>
-      </w:pPr>
-      <w:r>
-        <w:t xml:space="preserve">However, what if you want a gamma of 0.6?</w:t>
-      </w:r>
-    </w:p>
-    <w:p>
-      <w:pPr>
-        <w:pStyle w:val="BodyText"/>
-      </w:pPr>
-      <w:r>
         <w:t xml:space="preserve">Using the</w:t>
       </w:r>
       <w:r>
         <w:t xml:space="preserve"> </w:t>
       </w:r>
-      <w:hyperlink r:id="rId25">
+      <w:hyperlink r:id="rId28">
         <w:r>
           <w:rPr>
             <w:rStyle w:val="Hyperlink"/>
@@ -967,7 +890,7 @@
       <w:r>
         <w:t xml:space="preserve"> </w:t>
       </w:r>
-      <w:hyperlink r:id="rId26">
+      <w:hyperlink r:id="rId29">
         <w:r>
           <w:rPr>
             <w:rStyle w:val="Hyperlink"/>
@@ -993,8 +916,8 @@
         <w:t xml:space="preserve">you can easily and quickly find the optimal gamma setting.</w:t>
       </w:r>
     </w:p>
-    <w:bookmarkEnd w:id="27"/>
-    <w:bookmarkStart w:id="29" w:name="color-coding-by-orientation"/>
+    <w:bookmarkEnd w:id="30"/>
+    <w:bookmarkStart w:id="32" w:name="color-coding-by-orientation"/>
     <w:p>
       <w:pPr>
         <w:pStyle w:val="Heading2"/>
@@ -1013,7 +936,7 @@
       <w:r>
         <w:t xml:space="preserve"> </w:t>
       </w:r>
-      <w:hyperlink r:id="rId28">
+      <w:hyperlink r:id="rId31">
         <w:r>
           <w:rPr>
             <w:rStyle w:val="Hyperlink"/>
@@ -1219,8 +1142,8 @@
         <w:t xml:space="preserve"> </w:t>
       </w:r>
     </w:p>
-    <w:bookmarkEnd w:id="29"/>
-    <w:bookmarkStart w:id="32" w:name="color-coding-by-radialitynon-radiality"/>
+    <w:bookmarkEnd w:id="32"/>
+    <w:bookmarkStart w:id="35" w:name="color-coding-by-radialitynon-radiality"/>
     <w:p>
       <w:pPr>
         <w:pStyle w:val="Heading2"/>
@@ -1239,7 +1162,7 @@
       <w:r>
         <w:t xml:space="preserve"> </w:t>
       </w:r>
-      <w:hyperlink r:id="rId30">
+      <w:hyperlink r:id="rId33">
         <w:r>
           <w:rPr>
             <w:rStyle w:val="Hyperlink"/>
@@ -1256,7 +1179,7 @@
       <w:r>
         <w:t xml:space="preserve"> </w:t>
       </w:r>
-      <w:hyperlink r:id="rId31">
+      <w:hyperlink r:id="rId34">
         <w:r>
           <w:rPr>
             <w:rStyle w:val="Hyperlink"/>
@@ -1284,9 +1207,28 @@
       <w:pPr>
         <w:pStyle w:val="BodyText"/>
       </w:pPr>
-    </w:p>
-    <w:bookmarkEnd w:id="32"/>
-    <w:bookmarkStart w:id="34" w:name="color-coding-by-depth"/>
+      <w:r>
+        <w:t xml:space="preserve">Left: Original greyscale</w:t>
+      </w:r>
+    </w:p>
+    <w:p>
+      <w:pPr>
+        <w:pStyle w:val="BodyText"/>
+      </w:pPr>
+      <w:r>
+        <w:t xml:space="preserve">Right: Radial (magenta) and non-radial (cyan) components</w:t>
+      </w:r>
+    </w:p>
+    <w:p>
+      <w:pPr>
+        <w:pStyle w:val="BodyText"/>
+      </w:pPr>
+      <w:r>
+        <w:t xml:space="preserve"> </w:t>
+      </w:r>
+    </w:p>
+    <w:bookmarkEnd w:id="35"/>
+    <w:bookmarkStart w:id="37" w:name="color-coding-by-depth"/>
     <w:p>
       <w:pPr>
         <w:pStyle w:val="Heading2"/>
@@ -1325,7 +1267,7 @@
       <w:pPr>
         <w:pStyle w:val="BodyText"/>
       </w:pPr>
-      <w:hyperlink r:id="rId30">
+      <w:hyperlink r:id="rId33">
         <w:r>
           <w:rPr>
             <w:rStyle w:val="Hyperlink"/>
@@ -1342,7 +1284,7 @@
       <w:r>
         <w:t xml:space="preserve"> </w:t>
       </w:r>
-      <w:hyperlink r:id="rId33">
+      <w:hyperlink r:id="rId36">
         <w:r>
           <w:rPr>
             <w:rStyle w:val="Hyperlink"/>
@@ -1362,6 +1304,14 @@
         <w:pStyle w:val="BodyText"/>
       </w:pPr>
       <w:r>
+        <w:t xml:space="preserve">Astute readers will notice that this coverslip was slightly tilted!</w:t>
+      </w:r>
+    </w:p>
+    <w:p>
+      <w:pPr>
+        <w:pStyle w:val="BodyText"/>
+      </w:pPr>
+      <w:r>
         <w:t xml:space="preserve">Image: Example of Temporal-Color Code with the Fire LUT and increased contrast</w:t>
       </w:r>
     </w:p>
@@ -1494,8 +1444,8 @@
         <w:pStyle w:val="SourceCode"/>
       </w:pPr>
     </w:p>
-    <w:bookmarkEnd w:id="34"/>
-    <w:bookmarkEnd w:id="35"/>
+    <w:bookmarkEnd w:id="37"/>
+    <w:bookmarkEnd w:id="38"/>
     <w:sectPr/>
   </w:body>
 </w:document>
@@ -1518,6 +1468,103 @@
     <w:p>
       <w:r>
         <w:separator/>
+      </w:r>
+    </w:p>
+  </w:footnote>
+  <w:footnote w:id="21">
+    <w:p>
+      <w:pPr>
+        <w:pStyle w:val="FootnoteText"/>
+      </w:pPr>
+      <w:r>
+        <w:rPr>
+          <w:rStyle w:val="FootnoteReference"/>
+        </w:rPr>
+        <w:footnoteRef/>
+      </w:r>
+      <w:r>
+        <w:t xml:space="preserve"> </w:t>
+      </w:r>
+      <w:r>
+        <w:t xml:space="preserve">See</w:t>
+      </w:r>
+      <w:r>
+        <w:t xml:space="preserve"> </w:t>
+      </w:r>
+      <w:hyperlink r:id="rId22">
+        <w:r>
+          <w:rPr>
+            <w:rStyle w:val="Hyperlink"/>
+          </w:rPr>
+          <w:t xml:space="preserve">here</w:t>
+        </w:r>
+      </w:hyperlink>
+      <w:r>
+        <w:t xml:space="preserve"> </w:t>
+      </w:r>
+      <w:r>
+        <w:t xml:space="preserve">for a nice tweetorial on gamma by</w:t>
+      </w:r>
+      <w:r>
+        <w:t xml:space="preserve"> </w:t>
+      </w:r>
+      <w:hyperlink r:id="rId23">
+        <w:r>
+          <w:rPr>
+            <w:rStyle w:val="Hyperlink"/>
+          </w:rPr>
+          <w:t xml:space="preserve">@loicaroyer</w:t>
+        </w:r>
+      </w:hyperlink>
+    </w:p>
+  </w:footnote>
+  <w:footnote w:id="24">
+    <w:p>
+      <w:pPr>
+        <w:pStyle w:val="FootnoteText"/>
+      </w:pPr>
+      <w:r>
+        <w:rPr>
+          <w:rStyle w:val="FootnoteReference"/>
+        </w:rPr>
+        <w:footnoteRef/>
+      </w:r>
+      <w:r>
+        <w:t xml:space="preserve"> </w:t>
+      </w:r>
+      <w:r>
+        <w:t xml:space="preserve">Thanks to</w:t>
+      </w:r>
+      <w:r>
+        <w:t xml:space="preserve"> </w:t>
+      </w:r>
+      <w:hyperlink r:id="rId25">
+        <w:r>
+          <w:rPr>
+            <w:rStyle w:val="Hyperlink"/>
+          </w:rPr>
+          <w:t xml:space="preserve">JDM_LUTs</w:t>
+        </w:r>
+      </w:hyperlink>
+      <w:r>
+        <w:t xml:space="preserve"> </w:t>
+      </w:r>
+      <w:r>
+        <w:t xml:space="preserve">and</w:t>
+      </w:r>
+      <w:r>
+        <w:t xml:space="preserve"> </w:t>
+      </w:r>
+      <w:hyperlink r:id="rId26">
+        <w:r>
+          <w:rPr>
+            <w:rStyle w:val="Hyperlink"/>
+          </w:rPr>
+          <w:t xml:space="preserve">NeuroCyto_LUTs</w:t>
+        </w:r>
+      </w:hyperlink>
+      <w:r>
+        <w:t xml:space="preserve">!</w:t>
       </w:r>
     </w:p>
   </w:footnote>

</xml_diff>